<commit_message>
Started the implementation chapter in documentation
</commit_message>
<xml_diff>
--- a/documentation/piszkozat.docx
+++ b/documentation/piszkozat.docx
@@ -12,824 +12,10 @@
         <w:rPr>
           <w:lang w:val="hu-HU"/>
         </w:rPr>
-        <w:t>Az OCR pontosságának javítása bemeneti oldalon</w:t>
-      </w:r>
-    </w:p>
-    <w:p>
-      <w:pPr>
-        <w:rPr>
-          <w:lang w:val="hu-HU"/>
-        </w:rPr>
-      </w:pPr>
-      <w:r>
-        <w:rPr>
-          <w:lang w:val="hu-HU"/>
-        </w:rPr>
-        <w:t>Az előbbiekben</w:t>
-      </w:r>
-      <w:r>
-        <w:rPr>
-          <w:lang w:val="hu-HU"/>
-        </w:rPr>
-        <w:t xml:space="preserve"> bemutattam, hogyan m</w:t>
-      </w:r>
-      <w:r>
-        <w:rPr>
-          <w:lang w:val="hu-HU"/>
-        </w:rPr>
-        <w:t>érhető az</w:t>
-      </w:r>
-      <w:r>
-        <w:rPr>
-          <w:lang w:val="hu-HU"/>
-        </w:rPr>
-        <w:t xml:space="preserve"> OCR </w:t>
-      </w:r>
-      <w:r>
-        <w:rPr>
-          <w:lang w:val="hu-HU"/>
-        </w:rPr>
-        <w:t>pontossága. Felmerülhet a kérdés, hogy milyen lehetőségek vannak a pontosság javítására.</w:t>
-      </w:r>
-      <w:r>
-        <w:rPr>
-          <w:lang w:val="hu-HU"/>
-        </w:rPr>
-        <w:t xml:space="preserve"> Mivel az OCR egy kép</w:t>
-      </w:r>
-      <w:r>
-        <w:rPr>
-          <w:lang w:val="hu-HU"/>
-        </w:rPr>
-        <w:t>ről</w:t>
-      </w:r>
-      <w:r>
-        <w:rPr>
-          <w:lang w:val="hu-HU"/>
-        </w:rPr>
-        <w:t xml:space="preserve"> vagy kép alapú </w:t>
-      </w:r>
-      <w:r>
-        <w:rPr>
-          <w:lang w:val="hu-HU"/>
-        </w:rPr>
-        <w:t xml:space="preserve">dokumentumról hivatott szöveget kinyerni, így a pontos eredmény első és legfontosabb </w:t>
-      </w:r>
-      <w:r>
-        <w:rPr>
-          <w:lang w:val="hu-HU"/>
-        </w:rPr>
-        <w:t>feltétele</w:t>
-      </w:r>
-      <w:r>
-        <w:rPr>
-          <w:lang w:val="hu-HU"/>
-        </w:rPr>
-        <w:t xml:space="preserve"> a megfelelő minőségű</w:t>
-      </w:r>
-      <w:r>
-        <w:rPr>
-          <w:lang w:val="hu-HU"/>
-        </w:rPr>
-        <w:t xml:space="preserve"> bemenet</w:t>
-      </w:r>
-      <w:r>
-        <w:rPr>
-          <w:lang w:val="hu-HU"/>
-        </w:rPr>
-        <w:t xml:space="preserve"> </w:t>
-      </w:r>
-      <w:r>
-        <w:rPr>
-          <w:lang w:val="hu-HU"/>
-        </w:rPr>
-        <w:t>nyújtása</w:t>
-      </w:r>
-      <w:r>
-        <w:rPr>
-          <w:lang w:val="hu-HU"/>
-        </w:rPr>
-        <w:t>.</w:t>
-      </w:r>
-      <w:r>
-        <w:rPr>
-          <w:lang w:val="hu-HU"/>
-        </w:rPr>
-        <w:t xml:space="preserve"> Nézzük</w:t>
-      </w:r>
-      <w:r>
-        <w:rPr>
-          <w:lang w:val="hu-HU"/>
-        </w:rPr>
-        <w:t>,</w:t>
-      </w:r>
-      <w:r>
-        <w:rPr>
-          <w:lang w:val="hu-HU"/>
-        </w:rPr>
-        <w:t xml:space="preserve"> mik azok a </w:t>
-      </w:r>
-      <w:r>
-        <w:rPr>
-          <w:lang w:val="hu-HU"/>
-        </w:rPr>
-        <w:t>leggyakrabban előforduló körülmények,</w:t>
-      </w:r>
-      <w:r>
-        <w:rPr>
-          <w:lang w:val="hu-HU"/>
-        </w:rPr>
-        <w:t xml:space="preserve"> amik rontják az OCR pontosságát</w:t>
-      </w:r>
-      <w:r>
-        <w:rPr>
-          <w:lang w:val="hu-HU"/>
-        </w:rPr>
-        <w:t>.</w:t>
-      </w:r>
-    </w:p>
-    <w:p>
-      <w:pPr>
-        <w:pStyle w:val="Listaszerbekezds"/>
-        <w:numPr>
-          <w:ilvl w:val="0"/>
-          <w:numId w:val="1"/>
-        </w:numPr>
-        <w:rPr>
-          <w:lang w:val="hu-HU"/>
-        </w:rPr>
-      </w:pPr>
-      <w:r>
-        <w:rPr>
-          <w:lang w:val="hu-HU"/>
-        </w:rPr>
-        <w:t>Az eredeti, szkennelésre váró</w:t>
-      </w:r>
-      <w:r>
-        <w:rPr>
-          <w:lang w:val="hu-HU"/>
-        </w:rPr>
-        <w:t xml:space="preserve"> dokumentum minőségére vonatkozóan:</w:t>
-      </w:r>
-    </w:p>
-    <w:p>
-      <w:pPr>
-        <w:pStyle w:val="Listaszerbekezds"/>
-        <w:rPr>
-          <w:lang w:val="hu-HU"/>
-        </w:rPr>
-      </w:pPr>
-      <w:r>
-        <w:rPr>
-          <w:lang w:val="hu-HU"/>
-        </w:rPr>
-        <w:t xml:space="preserve">-Gyűrött, szakadt papír, vagy </w:t>
-      </w:r>
-      <w:r>
-        <w:rPr>
-          <w:lang w:val="hu-HU"/>
-        </w:rPr>
-        <w:t>elmosódott</w:t>
-      </w:r>
-      <w:r>
-        <w:rPr>
-          <w:lang w:val="hu-HU"/>
-        </w:rPr>
-        <w:t xml:space="preserve"> szöveg a papíron</w:t>
-      </w:r>
-    </w:p>
-    <w:p>
-      <w:pPr>
-        <w:pStyle w:val="Listaszerbekezds"/>
-        <w:rPr>
-          <w:lang w:val="hu-HU"/>
-        </w:rPr>
-      </w:pPr>
-      <w:r>
-        <w:rPr>
-          <w:lang w:val="hu-HU"/>
-        </w:rPr>
-        <w:t>-</w:t>
-      </w:r>
-      <w:r>
-        <w:rPr>
-          <w:lang w:val="hu-HU"/>
-        </w:rPr>
-        <w:t>S</w:t>
-      </w:r>
-      <w:r>
-        <w:rPr>
-          <w:lang w:val="hu-HU"/>
-        </w:rPr>
-        <w:t>érült, lekopott kártya</w:t>
-      </w:r>
-    </w:p>
-    <w:p>
-      <w:pPr>
-        <w:pStyle w:val="Listaszerbekezds"/>
-        <w:rPr>
-          <w:lang w:val="hu-HU"/>
-        </w:rPr>
-      </w:pPr>
-      <w:r>
-        <w:rPr>
-          <w:lang w:val="hu-HU"/>
-        </w:rPr>
-        <w:t>-F</w:t>
-      </w:r>
-      <w:r>
-        <w:rPr>
-          <w:lang w:val="hu-HU"/>
-        </w:rPr>
-        <w:t>akulás, elszíneződés</w:t>
-      </w:r>
-    </w:p>
-    <w:p>
-      <w:pPr>
-        <w:pStyle w:val="Listaszerbekezds"/>
-        <w:rPr>
-          <w:lang w:val="hu-HU"/>
-        </w:rPr>
-      </w:pPr>
-      <w:r>
-        <w:rPr>
-          <w:lang w:val="hu-HU"/>
-        </w:rPr>
-        <w:t>-F</w:t>
-      </w:r>
-      <w:r>
-        <w:rPr>
-          <w:lang w:val="hu-HU"/>
-        </w:rPr>
-        <w:t>ényes felület</w:t>
-      </w:r>
-    </w:p>
-    <w:p>
-      <w:pPr>
-        <w:pStyle w:val="Listaszerbekezds"/>
-        <w:rPr>
-          <w:lang w:val="hu-HU"/>
-        </w:rPr>
-      </w:pPr>
-      <w:r>
-        <w:rPr>
-          <w:lang w:val="hu-HU"/>
-        </w:rPr>
-        <w:t>-S</w:t>
-      </w:r>
-      <w:r>
-        <w:rPr>
-          <w:lang w:val="hu-HU"/>
-        </w:rPr>
-        <w:t>zínes tintával nyomtatott vagy festett szöveg</w:t>
-      </w:r>
-    </w:p>
-    <w:p>
-      <w:pPr>
-        <w:pStyle w:val="Listaszerbekezds"/>
-        <w:rPr>
-          <w:lang w:val="hu-HU"/>
-        </w:rPr>
-      </w:pPr>
-      <w:r>
-        <w:rPr>
-          <w:lang w:val="hu-HU"/>
-        </w:rPr>
-        <w:t>-N</w:t>
-      </w:r>
-      <w:r>
-        <w:rPr>
-          <w:lang w:val="hu-HU"/>
-        </w:rPr>
-        <w:t>em szokványos betűtípus használata</w:t>
-      </w:r>
-    </w:p>
-    <w:p>
-      <w:pPr>
-        <w:pStyle w:val="Listaszerbekezds"/>
-        <w:rPr>
-          <w:lang w:val="hu-HU"/>
-        </w:rPr>
-      </w:pPr>
-      <w:r>
-        <w:rPr>
-          <w:lang w:val="hu-HU"/>
-        </w:rPr>
-        <w:t>-E</w:t>
-      </w:r>
-      <w:r>
-        <w:rPr>
-          <w:lang w:val="hu-HU"/>
-        </w:rPr>
-        <w:t>mberi kézírás</w:t>
-      </w:r>
-    </w:p>
-    <w:p>
-      <w:pPr>
-        <w:pStyle w:val="Listaszerbekezds"/>
-        <w:rPr>
-          <w:lang w:val="hu-HU"/>
-        </w:rPr>
-      </w:pPr>
-    </w:p>
-    <w:p>
-      <w:pPr>
-        <w:pStyle w:val="Listaszerbekezds"/>
-        <w:numPr>
-          <w:ilvl w:val="0"/>
-          <w:numId w:val="1"/>
-        </w:numPr>
-        <w:rPr>
-          <w:lang w:val="hu-HU"/>
-        </w:rPr>
-      </w:pPr>
-      <w:r>
-        <w:rPr>
-          <w:lang w:val="hu-HU"/>
-        </w:rPr>
-        <w:t>A beszkennelt vagy kamerával elkészített kép minőségére vonatkozóan:</w:t>
-      </w:r>
-    </w:p>
-    <w:p>
-      <w:pPr>
-        <w:pStyle w:val="Listaszerbekezds"/>
-        <w:rPr>
-          <w:lang w:val="hu-HU"/>
-        </w:rPr>
-      </w:pPr>
-      <w:r>
-        <w:rPr>
-          <w:lang w:val="hu-HU"/>
-        </w:rPr>
-        <w:t xml:space="preserve">-Homályos, </w:t>
-      </w:r>
-      <w:r>
-        <w:rPr>
-          <w:lang w:val="hu-HU"/>
-        </w:rPr>
-        <w:t>é</w:t>
-      </w:r>
-      <w:r>
-        <w:rPr>
-          <w:lang w:val="hu-HU"/>
-        </w:rPr>
-        <w:t>letlen kép</w:t>
-      </w:r>
-    </w:p>
-    <w:p>
-      <w:pPr>
-        <w:pStyle w:val="Listaszerbekezds"/>
-        <w:rPr>
-          <w:lang w:val="hu-HU"/>
-        </w:rPr>
-      </w:pPr>
-      <w:r>
-        <w:rPr>
-          <w:lang w:val="hu-HU"/>
-        </w:rPr>
-        <w:t>-Elmosódott, torz szélek</w:t>
-      </w:r>
-    </w:p>
-    <w:p>
-      <w:pPr>
-        <w:pStyle w:val="Listaszerbekezds"/>
-        <w:rPr>
-          <w:lang w:val="hu-HU"/>
-        </w:rPr>
-      </w:pPr>
-      <w:r>
-        <w:rPr>
-          <w:lang w:val="hu-HU"/>
-        </w:rPr>
-        <w:t>-Alacsony képfelbontás</w:t>
-      </w:r>
-    </w:p>
-    <w:p>
-      <w:pPr>
-        <w:pStyle w:val="Listaszerbekezds"/>
-        <w:rPr>
-          <w:lang w:val="hu-HU"/>
-        </w:rPr>
-      </w:pPr>
-      <w:r>
-        <w:rPr>
-          <w:lang w:val="hu-HU"/>
-        </w:rPr>
-        <w:t>-Zajosság, szemcsésség</w:t>
-      </w:r>
-    </w:p>
-    <w:p>
-      <w:pPr>
-        <w:rPr>
-          <w:lang w:val="hu-HU"/>
-        </w:rPr>
-      </w:pPr>
-      <w:r>
-        <w:rPr>
-          <w:lang w:val="hu-HU"/>
-        </w:rPr>
-        <w:br w:type="page"/>
-      </w:r>
-      <w:r>
-        <w:rPr>
-          <w:lang w:val="hu-HU"/>
-        </w:rPr>
-        <w:lastRenderedPageBreak/>
-        <w:t>Hogy az OCR munkáját elősegítsük</w:t>
-      </w:r>
-      <w:r>
-        <w:rPr>
-          <w:lang w:val="hu-HU"/>
-        </w:rPr>
-        <w:t>, és ezzel javítsuk a pontosságot, az alábbi lépéseket tehetjük, mint felhasználók</w:t>
-      </w:r>
-      <w:r>
-        <w:rPr>
-          <w:lang w:val="hu-HU"/>
-        </w:rPr>
-        <w:t>.</w:t>
-      </w:r>
-    </w:p>
-    <w:p>
-      <w:pPr>
-        <w:rPr>
-          <w:lang w:val="hu-HU"/>
-        </w:rPr>
-      </w:pPr>
-      <w:r>
-        <w:rPr>
-          <w:lang w:val="hu-HU"/>
-        </w:rPr>
-        <w:t>A kép méretének és felbontásának helyes megválasztása:</w:t>
-      </w:r>
-    </w:p>
-    <w:p>
-      <w:pPr>
-        <w:rPr>
-          <w:lang w:val="hu-HU"/>
-        </w:rPr>
-      </w:pPr>
-      <w:r>
-        <w:rPr>
-          <w:lang w:val="hu-HU"/>
-        </w:rPr>
-        <w:t xml:space="preserve">A karakterfelismerés pontossága nagyban függ a bemeneti kép pontsűrűségétől (DPI). Általában egy 200-300 közötti DPI-vel rendelkező kép a legmegfelelőbb, </w:t>
-      </w:r>
-      <w:r>
-        <w:rPr>
-          <w:lang w:val="hu-HU"/>
-        </w:rPr>
-        <w:t>ennél kisebb értéknél</w:t>
-      </w:r>
-      <w:r>
-        <w:rPr>
-          <w:lang w:val="hu-HU"/>
-        </w:rPr>
-        <w:t xml:space="preserve"> bizonyos karaktereknél előfordulhat, hogy hibásan kerülnek felismerésre, </w:t>
-      </w:r>
-      <w:r>
-        <w:rPr>
-          <w:lang w:val="hu-HU"/>
-        </w:rPr>
-        <w:t>nagyobb értékeknél</w:t>
-      </w:r>
-      <w:r>
-        <w:rPr>
-          <w:lang w:val="hu-HU"/>
-        </w:rPr>
-        <w:t xml:space="preserve"> pedig szükségtelenül </w:t>
-      </w:r>
-      <w:proofErr w:type="gramStart"/>
-      <w:r>
-        <w:rPr>
-          <w:lang w:val="hu-HU"/>
-        </w:rPr>
-        <w:t xml:space="preserve">nagy </w:t>
-      </w:r>
-      <w:r>
-        <w:rPr>
-          <w:lang w:val="hu-HU"/>
-        </w:rPr>
-        <w:t>méretű</w:t>
-      </w:r>
-      <w:proofErr w:type="gramEnd"/>
-      <w:r>
-        <w:rPr>
-          <w:lang w:val="hu-HU"/>
-        </w:rPr>
-        <w:t xml:space="preserve"> kép lesz a bemenet</w:t>
-      </w:r>
-      <w:r>
-        <w:rPr>
-          <w:lang w:val="hu-HU"/>
-        </w:rPr>
-        <w:t>, az OCR pontossága</w:t>
-      </w:r>
-      <w:r>
-        <w:rPr>
-          <w:lang w:val="hu-HU"/>
-        </w:rPr>
-        <w:t xml:space="preserve"> ezen intervallum felett</w:t>
-      </w:r>
-      <w:r>
-        <w:rPr>
-          <w:lang w:val="hu-HU"/>
-        </w:rPr>
-        <w:t xml:space="preserve"> nem javul</w:t>
-      </w:r>
-      <w:r>
-        <w:rPr>
-          <w:lang w:val="hu-HU"/>
-        </w:rPr>
-        <w:t xml:space="preserve"> számottevően</w:t>
-      </w:r>
-      <w:r>
-        <w:rPr>
-          <w:lang w:val="hu-HU"/>
-        </w:rPr>
-        <w:t>.</w:t>
-      </w:r>
-    </w:p>
-    <w:p>
-      <w:pPr>
-        <w:rPr>
-          <w:lang w:val="hu-HU"/>
-        </w:rPr>
-      </w:pPr>
-      <w:r>
-        <w:rPr>
-          <w:lang w:val="hu-HU"/>
-        </w:rPr>
-        <w:t>Kontraszt növelése</w:t>
-      </w:r>
-      <w:r>
-        <w:rPr>
-          <w:lang w:val="hu-HU"/>
-        </w:rPr>
-        <w:t xml:space="preserve"> és színek eltüntetése</w:t>
-      </w:r>
-      <w:r>
-        <w:rPr>
-          <w:lang w:val="hu-HU"/>
-        </w:rPr>
-        <w:t>:</w:t>
-      </w:r>
-    </w:p>
-    <w:p>
-      <w:pPr>
-        <w:rPr>
-          <w:lang w:val="hu-HU"/>
-        </w:rPr>
-      </w:pPr>
-      <w:r>
-        <w:rPr>
-          <w:lang w:val="hu-HU"/>
-        </w:rPr>
-        <w:t xml:space="preserve">Mivel az OCR egyik lépésre </w:t>
-      </w:r>
-      <w:r>
-        <w:rPr>
-          <w:lang w:val="hu-HU"/>
-        </w:rPr>
-        <w:t>–</w:t>
-      </w:r>
-      <w:r>
-        <w:rPr>
-          <w:lang w:val="hu-HU"/>
-        </w:rPr>
-        <w:t xml:space="preserve"> ahogy azt a működésénél részletesebben kifejtettem</w:t>
-      </w:r>
-      <w:r>
-        <w:t xml:space="preserve"> </w:t>
-      </w:r>
-      <w:proofErr w:type="gramStart"/>
-      <w:r>
-        <w:rPr>
-          <w:lang w:val="hu-HU"/>
-        </w:rPr>
-        <w:t>–</w:t>
-      </w:r>
-      <w:r>
-        <w:rPr>
-          <w:lang w:val="hu-HU"/>
-        </w:rPr>
-        <w:t xml:space="preserve"> </w:t>
-      </w:r>
-      <w:r>
-        <w:rPr>
-          <w:lang w:val="hu-HU"/>
-        </w:rPr>
-        <w:t xml:space="preserve"> arra</w:t>
-      </w:r>
-      <w:proofErr w:type="gramEnd"/>
-      <w:r>
-        <w:rPr>
-          <w:lang w:val="hu-HU"/>
-        </w:rPr>
-        <w:t xml:space="preserve"> alapul, hogy a képen a világos részeket elválasztja a sötét részektől, és a sötét részeket jelöli meg szövegként, a világos részeket pedig háttérként. Ebből adódik a kép kontrasztjának</w:t>
-      </w:r>
-      <w:r>
-        <w:rPr>
-          <w:lang w:val="hu-HU"/>
-        </w:rPr>
-        <w:t xml:space="preserve"> és színvilágának</w:t>
-      </w:r>
-      <w:r>
-        <w:rPr>
-          <w:lang w:val="hu-HU"/>
-        </w:rPr>
-        <w:t xml:space="preserve"> szerepe a szövegfelismerésben, hiszen a kontraszt minél nagyobb,</w:t>
-      </w:r>
-      <w:r>
-        <w:rPr>
-          <w:lang w:val="hu-HU"/>
-        </w:rPr>
-        <w:t xml:space="preserve"> </w:t>
-      </w:r>
-      <w:r>
-        <w:rPr>
-          <w:lang w:val="hu-HU"/>
-        </w:rPr>
-        <w:t>illetve minél kevesebb szín található a képen</w:t>
-      </w:r>
-      <w:r>
-        <w:rPr>
-          <w:lang w:val="hu-HU"/>
-        </w:rPr>
-        <w:t>,</w:t>
-      </w:r>
-      <w:r>
-        <w:rPr>
-          <w:lang w:val="hu-HU"/>
-        </w:rPr>
-        <w:t xml:space="preserve"> annál pontosabban fogja tudni az OCR leválasztani a szöveget a háttérről</w:t>
-      </w:r>
-      <w:r>
-        <w:rPr>
-          <w:lang w:val="hu-HU"/>
-        </w:rPr>
-        <w:t>. Az OCR szempontjából egy jó bemeneti kép erősen kontrasztos és</w:t>
-      </w:r>
-      <w:r>
-        <w:rPr>
-          <w:lang w:val="hu-HU"/>
-        </w:rPr>
-        <w:t xml:space="preserve"> csak</w:t>
-      </w:r>
-      <w:r>
-        <w:rPr>
-          <w:lang w:val="hu-HU"/>
-        </w:rPr>
-        <w:t xml:space="preserve"> fekete-fehér</w:t>
-      </w:r>
-      <w:r>
-        <w:rPr>
-          <w:lang w:val="hu-HU"/>
-        </w:rPr>
-        <w:t xml:space="preserve"> színeket tartalmaz</w:t>
-      </w:r>
-      <w:r>
-        <w:rPr>
-          <w:lang w:val="hu-HU"/>
-        </w:rPr>
-        <w:t>.</w:t>
-      </w:r>
-      <w:r>
-        <w:rPr>
-          <w:lang w:val="hu-HU"/>
-        </w:rPr>
-        <w:t xml:space="preserve"> Kontrasztot ma már bármilyen képszerkesztő alkalmazással tudunk növelni, illetve filterek alkalmazásával fekete-fehérré tudjuk alakítani a színes képeket</w:t>
-      </w:r>
-      <w:r>
-        <w:rPr>
-          <w:lang w:val="hu-HU"/>
-        </w:rPr>
-        <w:t>.</w:t>
-      </w:r>
-    </w:p>
-    <w:p>
-      <w:pPr>
-        <w:rPr>
-          <w:lang w:val="hu-HU"/>
-        </w:rPr>
-      </w:pPr>
-      <w:r>
-        <w:rPr>
-          <w:lang w:val="hu-HU"/>
-        </w:rPr>
-        <w:t>Ferdeségkorrekció:</w:t>
-      </w:r>
-    </w:p>
-    <w:p>
-      <w:pPr>
-        <w:rPr>
-          <w:lang w:val="hu-HU"/>
-        </w:rPr>
-      </w:pPr>
-      <w:r>
-        <w:rPr>
-          <w:lang w:val="hu-HU"/>
-        </w:rPr>
-        <w:t xml:space="preserve">Amennyiben ferdén fotózott vagy szkennelt képek nagy mértékben csökkentik az OCR hatékonyságát, hiszen a </w:t>
-      </w:r>
-      <w:r>
-        <w:rPr>
-          <w:lang w:val="hu-HU"/>
-        </w:rPr>
-        <w:t>karakterek</w:t>
-      </w:r>
-      <w:r>
-        <w:rPr>
-          <w:lang w:val="hu-HU"/>
-        </w:rPr>
-        <w:t xml:space="preserve">et meghatározott vonalakból és alakzatokból próbálja felismerni, és ha a </w:t>
-      </w:r>
-      <w:proofErr w:type="gramStart"/>
-      <w:r>
-        <w:rPr>
-          <w:lang w:val="hu-HU"/>
-        </w:rPr>
-        <w:t>képen</w:t>
-      </w:r>
-      <w:proofErr w:type="gramEnd"/>
-      <w:r>
-        <w:rPr>
-          <w:lang w:val="hu-HU"/>
-        </w:rPr>
-        <w:t xml:space="preserve"> ferdén vannak a karakterek, akkor nehezebben fog egyezést találni a saját adatbázisában szereplő karakterekkel.</w:t>
-      </w:r>
-      <w:r>
-        <w:rPr>
-          <w:lang w:val="hu-HU"/>
-        </w:rPr>
-        <w:t xml:space="preserve"> A szkenneléskor vagy fotózáskor törekedni kell arra, hogy a kép minél kevésbé legyen ferde, de lehetőség van utólagos k</w:t>
-      </w:r>
-      <w:r>
-        <w:rPr>
-          <w:lang w:val="hu-HU"/>
-        </w:rPr>
-        <w:t>orrekcióra is képszerkesztő program segítségével.</w:t>
-      </w:r>
-    </w:p>
-    <w:p>
-      <w:pPr>
-        <w:rPr>
-          <w:lang w:val="hu-HU"/>
-        </w:rPr>
-      </w:pPr>
-      <w:r>
-        <w:rPr>
-          <w:lang w:val="hu-HU"/>
-        </w:rPr>
-        <w:t>Zajeltávolítás:</w:t>
-      </w:r>
-    </w:p>
-    <w:p>
-      <w:pPr>
-        <w:rPr>
-          <w:lang w:val="hu-HU"/>
-        </w:rPr>
-      </w:pPr>
-      <w:r>
-        <w:rPr>
-          <w:lang w:val="hu-HU"/>
-        </w:rPr>
-        <w:t>Törekedni kell arra, hogy a képet megfelelő fényviszonyok mellett készítsük, hogy az minél kevésbé legyen zajos.</w:t>
-      </w:r>
-      <w:r>
-        <w:rPr>
-          <w:lang w:val="hu-HU"/>
-        </w:rPr>
-        <w:t xml:space="preserve"> Bizonyos eljárásokkal csökkenthető az elkészített kép zajossága is simítás</w:t>
-      </w:r>
-      <w:r>
-        <w:rPr>
-          <w:lang w:val="hu-HU"/>
-        </w:rPr>
-        <w:t>i, zajmentesítési folyamatokkal</w:t>
-      </w:r>
-      <w:r>
-        <w:rPr>
-          <w:lang w:val="hu-HU"/>
-        </w:rPr>
-        <w:t>, melyek szintén megtalálhatóak a leggyakoribb képszerkesztő programok funkciói között.</w:t>
+        <w:t>Az EasyOCR könyvtár is egy nyílt forráskódú, ingyenesen használható OCR könyvtár. A Tesseracttól független, eltérő az implementációja, összességében nagyobb pontosságot képes biztosítani bizonyos esetekben, hátulütője az, hogy lassabb, mint a Tesseract.</w:t>
       </w:r>
       <w:bookmarkStart w:id="0" w:name="_GoBack"/>
       <w:bookmarkEnd w:id="0"/>
-    </w:p>
-    <w:p>
-      <w:pPr>
-        <w:rPr>
-          <w:lang w:val="hu-HU"/>
-        </w:rPr>
-      </w:pPr>
-    </w:p>
-    <w:p>
-      <w:pPr>
-        <w:rPr>
-          <w:lang w:val="hu-HU"/>
-        </w:rPr>
-      </w:pPr>
     </w:p>
     <w:sectPr>
       <w:pgSz w:w="11906" w:h="16838"/>
@@ -1700,6 +886,7 @@
   <w:style w:type="paragraph" w:default="1" w:styleId="Norml">
     <w:name w:val="Normal"/>
     <w:qFormat/>
+    <w:rsid w:val="00397409"/>
   </w:style>
   <w:style w:type="character" w:default="1" w:styleId="Bekezdsalapbettpusa">
     <w:name w:val="Default Paragraph Font"/>

</xml_diff>

<commit_message>
Created helpers class, started implementing key-value pair finding algorithm
</commit_message>
<xml_diff>
--- a/documentation/piszkozat.docx
+++ b/documentation/piszkozat.docx
@@ -8,12 +8,6 @@
           <w:lang w:val="hu-HU"/>
         </w:rPr>
       </w:pPr>
-      <w:r>
-        <w:rPr>
-          <w:lang w:val="hu-HU"/>
-        </w:rPr>
-        <w:t>Az EasyOCR könyvtár is egy nyílt forráskódú, ingyenesen használható OCR könyvtár. A Tesseracttól független, eltérő az implementációja, összességében nagyobb pontosságot képes biztosítani bizonyos esetekben, hátulütője az, hogy lassabb, mint a Tesseract.</w:t>
-      </w:r>
       <w:bookmarkStart w:id="0" w:name="_GoBack"/>
       <w:bookmarkEnd w:id="0"/>
     </w:p>

</xml_diff>

<commit_message>
Started writing key-value pair identification chapter
</commit_message>
<xml_diff>
--- a/documentation/piszkozat.docx
+++ b/documentation/piszkozat.docx
@@ -8,8 +8,376 @@
           <w:lang w:val="hu-HU"/>
         </w:rPr>
       </w:pPr>
+      <w:r>
+        <w:rPr>
+          <w:lang w:val="hu-HU"/>
+        </w:rPr>
+        <w:t>A program írása során ezen a ponton már nem volt tr</w:t>
+      </w:r>
+      <w:r>
+        <w:rPr>
+          <w:lang w:val="hu-HU"/>
+        </w:rPr>
+        <w:t>iviális az, hogy milyen irányban folytatssam a fejlesztést. A dokumentumról az EasyOCR segítségével sikerült kinyerni minden szöveget, és</w:t>
+      </w:r>
+      <w:r>
+        <w:rPr>
+          <w:lang w:val="hu-HU"/>
+        </w:rPr>
+        <w:t xml:space="preserve"> bár</w:t>
+      </w:r>
+      <w:r>
+        <w:rPr>
+          <w:lang w:val="hu-HU"/>
+        </w:rPr>
+        <w:t xml:space="preserve"> sikerült ezeknek egy adatstruktúrát felállítani, de</w:t>
+      </w:r>
+      <w:r>
+        <w:rPr>
+          <w:lang w:val="hu-HU"/>
+        </w:rPr>
+        <w:t xml:space="preserve"> ezt leszámítva, a végeredményt tekintve</w:t>
+      </w:r>
+      <w:r>
+        <w:rPr>
+          <w:lang w:val="hu-HU"/>
+        </w:rPr>
+        <w:t xml:space="preserve"> ezen a ponton még csak azt sikerült elérni, amire az interneten található, </w:t>
+      </w:r>
+      <w:r>
+        <w:rPr>
+          <w:lang w:val="hu-HU"/>
+        </w:rPr>
+        <w:t>ingyenes applikációk is képesek.</w:t>
+      </w:r>
+      <w:r>
+        <w:rPr>
+          <w:lang w:val="hu-HU"/>
+        </w:rPr>
+        <w:t xml:space="preserve"> A következő, és egyben a szakdolgozat szempontjából legfontosabb lépés az adatok osztályozása, az összetartozó adatpárok megkeresése.</w:t>
+      </w:r>
+    </w:p>
+    <w:p>
+      <w:pPr>
+        <w:rPr>
+          <w:lang w:val="hu-HU"/>
+        </w:rPr>
+      </w:pPr>
+      <w:r>
+        <w:rPr>
+          <w:lang w:val="hu-HU"/>
+        </w:rPr>
+        <w:t>A dokumentumra tekintve megállapíthatjuk, hogy a legtöbb adat igazából egy adatpár, ahol az egyik nevezhető kulcsnak, a másik pedig értéknek. Például a</w:t>
+      </w:r>
+      <w:r>
+        <w:rPr>
+          <w:lang w:val="hu-HU"/>
+        </w:rPr>
+        <w:t xml:space="preserve"> </w:t>
+      </w:r>
+      <w:r>
+        <w:rPr>
+          <w:lang w:val="hu-HU"/>
+        </w:rPr>
+        <w:t>Document Number szöveg</w:t>
+      </w:r>
+      <w:r>
+        <w:rPr>
+          <w:lang w:val="hu-HU"/>
+        </w:rPr>
+        <w:t xml:space="preserve"> az egy kulcs, mivel egyértelműen azonosítható belőle, </w:t>
+      </w:r>
+      <w:r>
+        <w:rPr>
+          <w:lang w:val="hu-HU"/>
+        </w:rPr>
+        <w:t>hogy milyen jelentést hordoz. Az 123456AB</w:t>
+      </w:r>
+      <w:r>
+        <w:rPr>
+          <w:lang w:val="hu-HU"/>
+        </w:rPr>
+        <w:t xml:space="preserve"> karakterlánc</w:t>
+      </w:r>
+      <w:r>
+        <w:rPr>
+          <w:lang w:val="hu-HU"/>
+        </w:rPr>
+        <w:t xml:space="preserve"> </w:t>
+      </w:r>
+      <w:r>
+        <w:rPr>
+          <w:lang w:val="hu-HU"/>
+        </w:rPr>
+        <w:t>pedig ennek a kulcsnak az értéke. Azért érték, mert önmagában nem hordoz jelentést, de ha hozzákapcsoljuk a kulcsához, onnantól tudjuk, hogy mit jelent.</w:t>
+      </w:r>
+      <w:r>
+        <w:rPr>
+          <w:lang w:val="hu-HU"/>
+        </w:rPr>
+        <w:t xml:space="preserve"> Tehát a kulcs az felfogható egy egyedi azonosítóként, aminek az értéke az azonosított adat.</w:t>
+      </w:r>
+    </w:p>
+    <w:p>
+      <w:pPr>
+        <w:rPr>
+          <w:lang w:val="hu-HU"/>
+        </w:rPr>
+      </w:pPr>
+      <w:r>
+        <w:rPr>
+          <w:lang w:val="hu-HU"/>
+        </w:rPr>
+        <w:t xml:space="preserve">Viszont a kulcs-érték párokba történő rendezés nem egy triviális feladat, és több módszer is felmerült a probléma megoldására. </w:t>
+      </w:r>
+      <w:r>
+        <w:rPr>
+          <w:lang w:val="hu-HU"/>
+        </w:rPr>
+        <w:t>Az egyik irány az a reguláris kifejezésekre épült volna, a felismert szövegeket bizonyos tulajdonságok alapján próbált</w:t>
+      </w:r>
+      <w:r>
+        <w:rPr>
+          <w:lang w:val="hu-HU"/>
+        </w:rPr>
+        <w:t>a</w:t>
+      </w:r>
+      <w:r>
+        <w:rPr>
+          <w:lang w:val="hu-HU"/>
+        </w:rPr>
+        <w:t xml:space="preserve"> volna </w:t>
+      </w:r>
+      <w:r>
+        <w:rPr>
+          <w:lang w:val="hu-HU"/>
+        </w:rPr>
+        <w:t xml:space="preserve">a program </w:t>
+      </w:r>
+      <w:r>
+        <w:rPr>
+          <w:lang w:val="hu-HU"/>
+        </w:rPr>
+        <w:t>besorolni egy előre definiált kulcs halmazhoz. Például igazolványszámot a szabvány alapján (adott mennyiségű betűk és számok, meghatározott sorrendben), vagy dátumokat a benne szereplő számok és elválasztó jelek alapján.</w:t>
+      </w:r>
+      <w:r>
+        <w:rPr>
+          <w:lang w:val="hu-HU"/>
+        </w:rPr>
+        <w:t xml:space="preserve"> De ehhez előre definiálni kellett volna, hogy milyen kulcsok szerepelhetnek a dokumentumon,</w:t>
+      </w:r>
+      <w:r>
+        <w:rPr>
+          <w:lang w:val="hu-HU"/>
+        </w:rPr>
+        <w:t xml:space="preserve"> ami eléggé megkötötte volna a felhasználási lehetőségeket,</w:t>
+      </w:r>
+      <w:r>
+        <w:rPr>
+          <w:lang w:val="hu-HU"/>
+        </w:rPr>
+        <w:t xml:space="preserve"> továbbá a reguláris kifejezésekben kevés kihívást, kisebb rugalmasságot és pontosságot véltem felfedezni.</w:t>
+      </w:r>
+      <w:r>
+        <w:rPr>
+          <w:lang w:val="hu-HU"/>
+        </w:rPr>
+        <w:t xml:space="preserve"> Ennek ellenére a reguláris kifejezések használatának ötletét nem felejtettem el, és a későbbiekben még felhasznátam.</w:t>
+      </w:r>
+    </w:p>
+    <w:p>
+      <w:pPr>
+        <w:rPr>
+          <w:lang w:val="hu-HU"/>
+        </w:rPr>
+      </w:pPr>
+      <w:r>
+        <w:rPr>
+          <w:lang w:val="hu-HU"/>
+        </w:rPr>
+        <w:t>Mindenképpen szerettem volna felhasználni az OCR által kinyert szövegekhez tartozó koordinátákat, így a következő ötletem az volt, hogy egy előre meghatározott sablon segítségével felismerhetőek legyenek az összetartozó adatok.</w:t>
+      </w:r>
+      <w:r>
+        <w:rPr>
+          <w:lang w:val="hu-HU"/>
+        </w:rPr>
+        <w:t xml:space="preserve"> A sablon úgy működött volna, mint egy generikus verzió a vizsgált dokumentumból, amin előre meg lett volna adva, hogy milye</w:t>
+      </w:r>
+      <w:r>
+        <w:rPr>
+          <w:lang w:val="hu-HU"/>
+        </w:rPr>
+        <w:t>n koordináták között milyen adatot kell keresni</w:t>
+      </w:r>
+      <w:r>
+        <w:rPr>
+          <w:lang w:val="hu-HU"/>
+        </w:rPr>
+        <w:t>. F</w:t>
+      </w:r>
+      <w:r>
+        <w:rPr>
+          <w:lang w:val="hu-HU"/>
+        </w:rPr>
+        <w:t>eltételezve, hogy a</w:t>
+      </w:r>
+      <w:r>
+        <w:rPr>
+          <w:lang w:val="hu-HU"/>
+        </w:rPr>
+        <w:t xml:space="preserve"> vizsgált</w:t>
+      </w:r>
+      <w:r>
+        <w:rPr>
+          <w:lang w:val="hu-HU"/>
+        </w:rPr>
+        <w:t xml:space="preserve"> dokumentum illeszkedik a sablonra, könnyen meghatározható lett volna, hogy melyik karakterlánc milyen jelentést hordoz.</w:t>
+      </w:r>
+      <w:r>
+        <w:rPr>
+          <w:lang w:val="hu-HU"/>
+        </w:rPr>
+        <w:t xml:space="preserve"> Viszont ez is</w:t>
+      </w:r>
+      <w:r>
+        <w:rPr>
+          <w:lang w:val="hu-HU"/>
+        </w:rPr>
+        <w:t xml:space="preserve"> egyfajta</w:t>
+      </w:r>
+      <w:r>
+        <w:rPr>
+          <w:lang w:val="hu-HU"/>
+        </w:rPr>
+        <w:t xml:space="preserve"> kötött</w:t>
+      </w:r>
+      <w:r>
+        <w:rPr>
+          <w:lang w:val="hu-HU"/>
+        </w:rPr>
+        <w:t>séget vont</w:t>
+      </w:r>
+      <w:r>
+        <w:rPr>
+          <w:lang w:val="hu-HU"/>
+        </w:rPr>
+        <w:t xml:space="preserve"> volna</w:t>
+      </w:r>
+      <w:r>
+        <w:rPr>
+          <w:lang w:val="hu-HU"/>
+        </w:rPr>
+        <w:t xml:space="preserve"> maga után</w:t>
+      </w:r>
+      <w:r>
+        <w:rPr>
+          <w:lang w:val="hu-HU"/>
+        </w:rPr>
+        <w:t xml:space="preserve">, hiszen ha kicsit változik a dokumentum felépítése, akkor a sablonon is módosítani kellene, hogy a </w:t>
+      </w:r>
+      <w:r>
+        <w:rPr>
+          <w:lang w:val="hu-HU"/>
+        </w:rPr>
+        <w:t xml:space="preserve">kinyert adatok jelentése továbbra is </w:t>
+      </w:r>
+      <w:r>
+        <w:rPr>
+          <w:lang w:val="hu-HU"/>
+        </w:rPr>
+        <w:t>meghatározhatóak maradjanak.</w:t>
+      </w:r>
+      <w:r>
+        <w:rPr>
+          <w:lang w:val="hu-HU"/>
+        </w:rPr>
+        <w:t xml:space="preserve"> Emiatt ezt a lehetőséget is kizártam.</w:t>
+      </w:r>
+    </w:p>
+    <w:p>
+      <w:r>
+        <w:rPr>
+          <w:lang w:val="hu-HU"/>
+        </w:rPr>
+        <w:t>Végül egy saját magam által</w:t>
+      </w:r>
+      <w:r>
+        <w:rPr>
+          <w:lang w:val="hu-HU"/>
+        </w:rPr>
+        <w:t xml:space="preserve"> írt algoritmus mellett döntöttem, ahol nincsenek előre meghatározva a kulcsok, és az értékek elhelyezkedése sincsen megkötve, mint egy sablonnál.</w:t>
+      </w:r>
+      <w:r>
+        <w:rPr>
+          <w:lang w:val="hu-HU"/>
+        </w:rPr>
+        <w:t xml:space="preserve"> Ebből kifolyólag az algoritmusnak képesnek kell lennie megállapítania minden adatról, hogy az kulcs, vagy érték.</w:t>
+      </w:r>
+      <w:r>
+        <w:rPr>
+          <w:lang w:val="hu-HU"/>
+        </w:rPr>
+        <w:t xml:space="preserve"> Ez természetesen nem egy egyszerűen megállapítható és eldönthető kérdés, meg kellett határoznom, hogy milyen </w:t>
+      </w:r>
+      <w:r>
+        <w:rPr>
+          <w:lang w:val="hu-HU"/>
+        </w:rPr>
+        <w:t>feltételek</w:t>
+      </w:r>
+      <w:r>
+        <w:rPr>
+          <w:lang w:val="hu-HU"/>
+        </w:rPr>
+        <w:t xml:space="preserve"> mellett számít valami kulcsnak</w:t>
+      </w:r>
+      <w:r>
+        <w:rPr>
+          <w:lang w:val="hu-HU"/>
+        </w:rPr>
+        <w:t xml:space="preserve"> vagy értéknek</w:t>
+      </w:r>
+      <w:r>
+        <w:rPr>
+          <w:lang w:val="hu-HU"/>
+        </w:rPr>
+        <w:t>.</w:t>
+      </w:r>
+      <w:r>
+        <w:rPr>
+          <w:lang w:val="hu-HU"/>
+        </w:rPr>
+        <w:t xml:space="preserve"> Sok dokumentum típust végignézve megfigyeltem, hogy a kulcsok általában vagy az értéktől balra, vagy az érték felett helyezkednek el. Ez természetesen nem fed le minden esetet, de egy elég jó kiindulási pont volt az algoritmus implementálásához.</w:t>
+      </w:r>
       <w:bookmarkStart w:id="0" w:name="_GoBack"/>
       <w:bookmarkEnd w:id="0"/>
+      <w:r>
+        <w:rPr>
+          <w:lang w:val="hu-HU"/>
+        </w:rPr>
+        <w:t xml:space="preserve"> </w:t>
+      </w:r>
+    </w:p>
+    <w:p>
+      <w:pPr>
+        <w:rPr>
+          <w:lang w:val="hu-HU"/>
+        </w:rPr>
+      </w:pPr>
+    </w:p>
+    <w:p>
+      <w:pPr>
+        <w:rPr>
+          <w:lang w:val="hu-HU"/>
+        </w:rPr>
+      </w:pPr>
+    </w:p>
+    <w:p>
+      <w:pPr>
+        <w:rPr>
+          <w:lang w:val="hu-HU"/>
+        </w:rPr>
+      </w:pPr>
     </w:p>
     <w:sectPr>
       <w:pgSz w:w="11906" w:h="16838"/>
@@ -885,7 +1253,6 @@
   <w:style w:type="character" w:default="1" w:styleId="Bekezdsalapbettpusa">
     <w:name w:val="Default Paragraph Font"/>
     <w:uiPriority w:val="1"/>
-    <w:semiHidden/>
     <w:unhideWhenUsed/>
   </w:style>
   <w:style w:type="table" w:default="1" w:styleId="Normltblzat">

</xml_diff>

<commit_message>
renamed project and files, continued documentation
</commit_message>
<xml_diff>
--- a/documentation/piszkozat.docx
+++ b/documentation/piszkozat.docx
@@ -8,376 +8,8 @@
           <w:lang w:val="hu-HU"/>
         </w:rPr>
       </w:pPr>
-      <w:r>
-        <w:rPr>
-          <w:lang w:val="hu-HU"/>
-        </w:rPr>
-        <w:t>A program írása során ezen a ponton már nem volt tr</w:t>
-      </w:r>
-      <w:r>
-        <w:rPr>
-          <w:lang w:val="hu-HU"/>
-        </w:rPr>
-        <w:t>iviális az, hogy milyen irányban folytatssam a fejlesztést. A dokumentumról az EasyOCR segítségével sikerült kinyerni minden szöveget, és</w:t>
-      </w:r>
-      <w:r>
-        <w:rPr>
-          <w:lang w:val="hu-HU"/>
-        </w:rPr>
-        <w:t xml:space="preserve"> bár</w:t>
-      </w:r>
-      <w:r>
-        <w:rPr>
-          <w:lang w:val="hu-HU"/>
-        </w:rPr>
-        <w:t xml:space="preserve"> sikerült ezeknek egy adatstruktúrát felállítani, de</w:t>
-      </w:r>
-      <w:r>
-        <w:rPr>
-          <w:lang w:val="hu-HU"/>
-        </w:rPr>
-        <w:t xml:space="preserve"> ezt leszámítva, a végeredményt tekintve</w:t>
-      </w:r>
-      <w:r>
-        <w:rPr>
-          <w:lang w:val="hu-HU"/>
-        </w:rPr>
-        <w:t xml:space="preserve"> ezen a ponton még csak azt sikerült elérni, amire az interneten található, </w:t>
-      </w:r>
-      <w:r>
-        <w:rPr>
-          <w:lang w:val="hu-HU"/>
-        </w:rPr>
-        <w:t>ingyenes applikációk is képesek.</w:t>
-      </w:r>
-      <w:r>
-        <w:rPr>
-          <w:lang w:val="hu-HU"/>
-        </w:rPr>
-        <w:t xml:space="preserve"> A következő, és egyben a szakdolgozat szempontjából legfontosabb lépés az adatok osztályozása, az összetartozó adatpárok megkeresése.</w:t>
-      </w:r>
-    </w:p>
-    <w:p>
-      <w:pPr>
-        <w:rPr>
-          <w:lang w:val="hu-HU"/>
-        </w:rPr>
-      </w:pPr>
-      <w:r>
-        <w:rPr>
-          <w:lang w:val="hu-HU"/>
-        </w:rPr>
-        <w:t>A dokumentumra tekintve megállapíthatjuk, hogy a legtöbb adat igazából egy adatpár, ahol az egyik nevezhető kulcsnak, a másik pedig értéknek. Például a</w:t>
-      </w:r>
-      <w:r>
-        <w:rPr>
-          <w:lang w:val="hu-HU"/>
-        </w:rPr>
-        <w:t xml:space="preserve"> </w:t>
-      </w:r>
-      <w:r>
-        <w:rPr>
-          <w:lang w:val="hu-HU"/>
-        </w:rPr>
-        <w:t>Document Number szöveg</w:t>
-      </w:r>
-      <w:r>
-        <w:rPr>
-          <w:lang w:val="hu-HU"/>
-        </w:rPr>
-        <w:t xml:space="preserve"> az egy kulcs, mivel egyértelműen azonosítható belőle, </w:t>
-      </w:r>
-      <w:r>
-        <w:rPr>
-          <w:lang w:val="hu-HU"/>
-        </w:rPr>
-        <w:t>hogy milyen jelentést hordoz. Az 123456AB</w:t>
-      </w:r>
-      <w:r>
-        <w:rPr>
-          <w:lang w:val="hu-HU"/>
-        </w:rPr>
-        <w:t xml:space="preserve"> karakterlánc</w:t>
-      </w:r>
-      <w:r>
-        <w:rPr>
-          <w:lang w:val="hu-HU"/>
-        </w:rPr>
-        <w:t xml:space="preserve"> </w:t>
-      </w:r>
-      <w:r>
-        <w:rPr>
-          <w:lang w:val="hu-HU"/>
-        </w:rPr>
-        <w:t>pedig ennek a kulcsnak az értéke. Azért érték, mert önmagában nem hordoz jelentést, de ha hozzákapcsoljuk a kulcsához, onnantól tudjuk, hogy mit jelent.</w:t>
-      </w:r>
-      <w:r>
-        <w:rPr>
-          <w:lang w:val="hu-HU"/>
-        </w:rPr>
-        <w:t xml:space="preserve"> Tehát a kulcs az felfogható egy egyedi azonosítóként, aminek az értéke az azonosított adat.</w:t>
-      </w:r>
-    </w:p>
-    <w:p>
-      <w:pPr>
-        <w:rPr>
-          <w:lang w:val="hu-HU"/>
-        </w:rPr>
-      </w:pPr>
-      <w:r>
-        <w:rPr>
-          <w:lang w:val="hu-HU"/>
-        </w:rPr>
-        <w:t xml:space="preserve">Viszont a kulcs-érték párokba történő rendezés nem egy triviális feladat, és több módszer is felmerült a probléma megoldására. </w:t>
-      </w:r>
-      <w:r>
-        <w:rPr>
-          <w:lang w:val="hu-HU"/>
-        </w:rPr>
-        <w:t>Az egyik irány az a reguláris kifejezésekre épült volna, a felismert szövegeket bizonyos tulajdonságok alapján próbált</w:t>
-      </w:r>
-      <w:r>
-        <w:rPr>
-          <w:lang w:val="hu-HU"/>
-        </w:rPr>
-        <w:t>a</w:t>
-      </w:r>
-      <w:r>
-        <w:rPr>
-          <w:lang w:val="hu-HU"/>
-        </w:rPr>
-        <w:t xml:space="preserve"> volna </w:t>
-      </w:r>
-      <w:r>
-        <w:rPr>
-          <w:lang w:val="hu-HU"/>
-        </w:rPr>
-        <w:t xml:space="preserve">a program </w:t>
-      </w:r>
-      <w:r>
-        <w:rPr>
-          <w:lang w:val="hu-HU"/>
-        </w:rPr>
-        <w:t>besorolni egy előre definiált kulcs halmazhoz. Például igazolványszámot a szabvány alapján (adott mennyiségű betűk és számok, meghatározott sorrendben), vagy dátumokat a benne szereplő számok és elválasztó jelek alapján.</w:t>
-      </w:r>
-      <w:r>
-        <w:rPr>
-          <w:lang w:val="hu-HU"/>
-        </w:rPr>
-        <w:t xml:space="preserve"> De ehhez előre definiálni kellett volna, hogy milyen kulcsok szerepelhetnek a dokumentumon,</w:t>
-      </w:r>
-      <w:r>
-        <w:rPr>
-          <w:lang w:val="hu-HU"/>
-        </w:rPr>
-        <w:t xml:space="preserve"> ami eléggé megkötötte volna a felhasználási lehetőségeket,</w:t>
-      </w:r>
-      <w:r>
-        <w:rPr>
-          <w:lang w:val="hu-HU"/>
-        </w:rPr>
-        <w:t xml:space="preserve"> továbbá a reguláris kifejezésekben kevés kihívást, kisebb rugalmasságot és pontosságot véltem felfedezni.</w:t>
-      </w:r>
-      <w:r>
-        <w:rPr>
-          <w:lang w:val="hu-HU"/>
-        </w:rPr>
-        <w:t xml:space="preserve"> Ennek ellenére a reguláris kifejezések használatának ötletét nem felejtettem el, és a későbbiekben még felhasznátam.</w:t>
-      </w:r>
-    </w:p>
-    <w:p>
-      <w:pPr>
-        <w:rPr>
-          <w:lang w:val="hu-HU"/>
-        </w:rPr>
-      </w:pPr>
-      <w:r>
-        <w:rPr>
-          <w:lang w:val="hu-HU"/>
-        </w:rPr>
-        <w:t>Mindenképpen szerettem volna felhasználni az OCR által kinyert szövegekhez tartozó koordinátákat, így a következő ötletem az volt, hogy egy előre meghatározott sablon segítségével felismerhetőek legyenek az összetartozó adatok.</w:t>
-      </w:r>
-      <w:r>
-        <w:rPr>
-          <w:lang w:val="hu-HU"/>
-        </w:rPr>
-        <w:t xml:space="preserve"> A sablon úgy működött volna, mint egy generikus verzió a vizsgált dokumentumból, amin előre meg lett volna adva, hogy milye</w:t>
-      </w:r>
-      <w:r>
-        <w:rPr>
-          <w:lang w:val="hu-HU"/>
-        </w:rPr>
-        <w:t>n koordináták között milyen adatot kell keresni</w:t>
-      </w:r>
-      <w:r>
-        <w:rPr>
-          <w:lang w:val="hu-HU"/>
-        </w:rPr>
-        <w:t>. F</w:t>
-      </w:r>
-      <w:r>
-        <w:rPr>
-          <w:lang w:val="hu-HU"/>
-        </w:rPr>
-        <w:t>eltételezve, hogy a</w:t>
-      </w:r>
-      <w:r>
-        <w:rPr>
-          <w:lang w:val="hu-HU"/>
-        </w:rPr>
-        <w:t xml:space="preserve"> vizsgált</w:t>
-      </w:r>
-      <w:r>
-        <w:rPr>
-          <w:lang w:val="hu-HU"/>
-        </w:rPr>
-        <w:t xml:space="preserve"> dokumentum illeszkedik a sablonra, könnyen meghatározható lett volna, hogy melyik karakterlánc milyen jelentést hordoz.</w:t>
-      </w:r>
-      <w:r>
-        <w:rPr>
-          <w:lang w:val="hu-HU"/>
-        </w:rPr>
-        <w:t xml:space="preserve"> Viszont ez is</w:t>
-      </w:r>
-      <w:r>
-        <w:rPr>
-          <w:lang w:val="hu-HU"/>
-        </w:rPr>
-        <w:t xml:space="preserve"> egyfajta</w:t>
-      </w:r>
-      <w:r>
-        <w:rPr>
-          <w:lang w:val="hu-HU"/>
-        </w:rPr>
-        <w:t xml:space="preserve"> kötött</w:t>
-      </w:r>
-      <w:r>
-        <w:rPr>
-          <w:lang w:val="hu-HU"/>
-        </w:rPr>
-        <w:t>séget vont</w:t>
-      </w:r>
-      <w:r>
-        <w:rPr>
-          <w:lang w:val="hu-HU"/>
-        </w:rPr>
-        <w:t xml:space="preserve"> volna</w:t>
-      </w:r>
-      <w:r>
-        <w:rPr>
-          <w:lang w:val="hu-HU"/>
-        </w:rPr>
-        <w:t xml:space="preserve"> maga után</w:t>
-      </w:r>
-      <w:r>
-        <w:rPr>
-          <w:lang w:val="hu-HU"/>
-        </w:rPr>
-        <w:t xml:space="preserve">, hiszen ha kicsit változik a dokumentum felépítése, akkor a sablonon is módosítani kellene, hogy a </w:t>
-      </w:r>
-      <w:r>
-        <w:rPr>
-          <w:lang w:val="hu-HU"/>
-        </w:rPr>
-        <w:t xml:space="preserve">kinyert adatok jelentése továbbra is </w:t>
-      </w:r>
-      <w:r>
-        <w:rPr>
-          <w:lang w:val="hu-HU"/>
-        </w:rPr>
-        <w:t>meghatározhatóak maradjanak.</w:t>
-      </w:r>
-      <w:r>
-        <w:rPr>
-          <w:lang w:val="hu-HU"/>
-        </w:rPr>
-        <w:t xml:space="preserve"> Emiatt ezt a lehetőséget is kizártam.</w:t>
-      </w:r>
-    </w:p>
-    <w:p>
-      <w:r>
-        <w:rPr>
-          <w:lang w:val="hu-HU"/>
-        </w:rPr>
-        <w:t>Végül egy saját magam által</w:t>
-      </w:r>
-      <w:r>
-        <w:rPr>
-          <w:lang w:val="hu-HU"/>
-        </w:rPr>
-        <w:t xml:space="preserve"> írt algoritmus mellett döntöttem, ahol nincsenek előre meghatározva a kulcsok, és az értékek elhelyezkedése sincsen megkötve, mint egy sablonnál.</w:t>
-      </w:r>
-      <w:r>
-        <w:rPr>
-          <w:lang w:val="hu-HU"/>
-        </w:rPr>
-        <w:t xml:space="preserve"> Ebből kifolyólag az algoritmusnak képesnek kell lennie megállapítania minden adatról, hogy az kulcs, vagy érték.</w:t>
-      </w:r>
-      <w:r>
-        <w:rPr>
-          <w:lang w:val="hu-HU"/>
-        </w:rPr>
-        <w:t xml:space="preserve"> Ez természetesen nem egy egyszerűen megállapítható és eldönthető kérdés, meg kellett határoznom, hogy milyen </w:t>
-      </w:r>
-      <w:r>
-        <w:rPr>
-          <w:lang w:val="hu-HU"/>
-        </w:rPr>
-        <w:t>feltételek</w:t>
-      </w:r>
-      <w:r>
-        <w:rPr>
-          <w:lang w:val="hu-HU"/>
-        </w:rPr>
-        <w:t xml:space="preserve"> mellett számít valami kulcsnak</w:t>
-      </w:r>
-      <w:r>
-        <w:rPr>
-          <w:lang w:val="hu-HU"/>
-        </w:rPr>
-        <w:t xml:space="preserve"> vagy értéknek</w:t>
-      </w:r>
-      <w:r>
-        <w:rPr>
-          <w:lang w:val="hu-HU"/>
-        </w:rPr>
-        <w:t>.</w:t>
-      </w:r>
-      <w:r>
-        <w:rPr>
-          <w:lang w:val="hu-HU"/>
-        </w:rPr>
-        <w:t xml:space="preserve"> Sok dokumentum típust végignézve megfigyeltem, hogy a kulcsok általában vagy az értéktől balra, vagy az érték felett helyezkednek el. Ez természetesen nem fed le minden esetet, de egy elég jó kiindulási pont volt az algoritmus implementálásához.</w:t>
-      </w:r>
       <w:bookmarkStart w:id="0" w:name="_GoBack"/>
       <w:bookmarkEnd w:id="0"/>
-      <w:r>
-        <w:rPr>
-          <w:lang w:val="hu-HU"/>
-        </w:rPr>
-        <w:t xml:space="preserve"> </w:t>
-      </w:r>
-    </w:p>
-    <w:p>
-      <w:pPr>
-        <w:rPr>
-          <w:lang w:val="hu-HU"/>
-        </w:rPr>
-      </w:pPr>
-    </w:p>
-    <w:p>
-      <w:pPr>
-        <w:rPr>
-          <w:lang w:val="hu-HU"/>
-        </w:rPr>
-      </w:pPr>
-    </w:p>
-    <w:p>
-      <w:pPr>
-        <w:rPr>
-          <w:lang w:val="hu-HU"/>
-        </w:rPr>
-      </w:pPr>
     </w:p>
     <w:sectPr>
       <w:pgSz w:w="11906" w:h="16838"/>
@@ -1253,6 +885,7 @@
   <w:style w:type="character" w:default="1" w:styleId="Bekezdsalapbettpusa">
     <w:name w:val="Default Paragraph Font"/>
     <w:uiPriority w:val="1"/>
+    <w:semiHidden/>
     <w:unhideWhenUsed/>
   </w:style>
   <w:style w:type="table" w:default="1" w:styleId="Normltblzat">

</xml_diff>